<commit_message>
reword and simplify document
</commit_message>
<xml_diff>
--- a/resume-Marcel-Quirijnen.docx
+++ b/resume-Marcel-Quirijnen.docx
@@ -271,7 +271,23 @@
           <w:sz w:val="22"/>
           <w:szCs w:val="22"/>
         </w:rPr>
-        <w:t>Actively support and uplift teams by mentoring engineers, suggesting best coding practices, and fostering collaborative environments that enables everyone to be successful.</w:t>
+        <w:t xml:space="preserve">Actively support </w:t>
+      </w:r>
+      <w:r>
+        <w:rPr>
+          <w:rFonts w:ascii="Arial" w:hAnsi="Arial"/>
+          <w:sz w:val="22"/>
+          <w:szCs w:val="22"/>
+        </w:rPr>
+        <w:t>my</w:t>
+      </w:r>
+      <w:r>
+        <w:rPr>
+          <w:rFonts w:ascii="Arial" w:hAnsi="Arial"/>
+          <w:sz w:val="22"/>
+          <w:szCs w:val="22"/>
+        </w:rPr>
+        <w:t xml:space="preserve"> team by mentoring, suggesting best coding practices, and fostering collaborative environments that enables everyone to be successful.</w:t>
       </w:r>
     </w:p>
     <w:p>
@@ -315,7 +331,55 @@
           <w:sz w:val="22"/>
           <w:szCs w:val="22"/>
         </w:rPr>
-        <w:t>Provide thoughtful technical leadership in architecture, estimation, microservices, RESTful APIs, and test automation—while also leveraging tools like ChatGPT and GitHub Copilot to enhance clarity, efficiency, and communication across technical and non-technical audiences.</w:t>
+        <w:t xml:space="preserve">Provide thoughtful technical </w:t>
+      </w:r>
+      <w:r>
+        <w:rPr>
+          <w:rFonts w:ascii="Arial" w:hAnsi="Arial"/>
+          <w:sz w:val="22"/>
+          <w:szCs w:val="22"/>
+        </w:rPr>
+        <w:t>contributions</w:t>
+      </w:r>
+      <w:r>
+        <w:rPr>
+          <w:rFonts w:ascii="Arial" w:hAnsi="Arial"/>
+          <w:sz w:val="22"/>
+          <w:szCs w:val="22"/>
+        </w:rPr>
+        <w:t xml:space="preserve"> </w:t>
+      </w:r>
+      <w:r>
+        <w:rPr>
+          <w:rFonts w:ascii="Arial" w:hAnsi="Arial"/>
+          <w:sz w:val="22"/>
+          <w:szCs w:val="22"/>
+        </w:rPr>
+        <w:t>to</w:t>
+      </w:r>
+      <w:r>
+        <w:rPr>
+          <w:rFonts w:ascii="Arial" w:hAnsi="Arial"/>
+          <w:sz w:val="22"/>
+          <w:szCs w:val="22"/>
+        </w:rPr>
+        <w:t xml:space="preserve"> architecture, estimation, microservices, RESTful APIs, and test automation—while also </w:t>
+      </w:r>
+      <w:r>
+        <w:rPr>
+          <w:rFonts w:ascii="Arial" w:hAnsi="Arial"/>
+          <w:sz w:val="22"/>
+          <w:szCs w:val="22"/>
+        </w:rPr>
+        <w:t>using</w:t>
+      </w:r>
+      <w:r>
+        <w:rPr>
+          <w:rFonts w:ascii="Arial" w:hAnsi="Arial"/>
+          <w:sz w:val="22"/>
+          <w:szCs w:val="22"/>
+        </w:rPr>
+        <w:t xml:space="preserve"> tools like ChatGPT and GitHub Copilot to enhance efficiency and communication across technical and non-technical audiences.</w:t>
       </w:r>
     </w:p>
     <w:p>
@@ -444,7 +508,7 @@
           <w:szCs w:val="22"/>
           <w:lang w:val="en-US" w:eastAsia="zh-CN" w:bidi="hi-IN"/>
         </w:rPr>
-        <w:t xml:space="preserve"> MySQL, PostgreSQL, Oracle, Stored Procedures, MySQL master/slave replication and sharding, DB2</w:t>
+        <w:t xml:space="preserve"> MySQL, PostgreSQL, Oracle, Stored Procedures, MySQL master/slave replication, DB2</w:t>
       </w:r>
     </w:p>
     <w:p>
@@ -498,7 +562,7 @@
           <w:szCs w:val="22"/>
           <w:lang w:val="en-US" w:eastAsia="zh-CN" w:bidi="hi-IN"/>
         </w:rPr>
-        <w:t xml:space="preserve"> Laravel, Jenkins, Docker, Git, Github Actions, Copilot, Slim, Flask, RabbitMQ, Datadog, Ansible, ElasticSearch</w:t>
+        <w:t xml:space="preserve"> Laravel, Jenkins, Docker, Git, Github Actions, Copilot, Slim, Flask, RabbitMQ, Datadog</w:t>
       </w:r>
     </w:p>
     <w:p>
@@ -552,7 +616,33 @@
           <w:szCs w:val="22"/>
           <w:lang w:val="en-US" w:eastAsia="zh-CN" w:bidi="hi-IN"/>
         </w:rPr>
-        <w:t xml:space="preserve"> Agile methodologies, Scrum, cross-functional team leadership, Team Lead</w:t>
+        <w:t xml:space="preserve"> Agile methodologies, Scrum, cross-functional team leadership </w:t>
+      </w:r>
+      <w:r>
+        <w:rPr>
+          <w:rFonts w:eastAsia="Noto Serif CJK SC" w:cs="Courier New" w:ascii="Arial" w:hAnsi="Arial"/>
+          <w:i w:val="false"/>
+          <w:iCs w:val="false"/>
+          <w:color w:val="auto"/>
+          <w:kern w:val="2"/>
+          <w:sz w:val="22"/>
+          <w:szCs w:val="22"/>
+          <w:lang w:val="en-US" w:eastAsia="zh-CN" w:bidi="hi-IN"/>
+        </w:rPr>
+        <w:t>(global T4 tech support lead)</w:t>
+      </w:r>
+      <w:r>
+        <w:rPr>
+          <w:rFonts w:eastAsia="Noto Serif CJK SC" w:cs="Courier New" w:ascii="Arial" w:hAnsi="Arial"/>
+          <w:i w:val="false"/>
+          <w:iCs w:val="false"/>
+          <w:color w:val="auto"/>
+          <w:kern w:val="2"/>
+          <w:sz w:val="22"/>
+          <w:szCs w:val="22"/>
+          <w:lang w:val="en-US" w:eastAsia="zh-CN" w:bidi="hi-IN"/>
+        </w:rPr>
+        <w:t>, Team Lead</w:t>
       </w:r>
     </w:p>
     <w:p>
@@ -864,85 +954,7 @@
           <w:szCs w:val="22"/>
           <w:lang w:val="en-US" w:eastAsia="zh-CN" w:bidi="hi-IN"/>
         </w:rPr>
-        <w:t xml:space="preserve">Building tools like an invoice agent, converting from google script to AI Agent, automating financial processes, </w:t>
-      </w:r>
-    </w:p>
-    <w:p>
-      <w:pPr>
-        <w:pStyle w:val="BodyText"/>
-        <w:numPr>
-          <w:ilvl w:val="0"/>
-          <w:numId w:val="2"/>
-        </w:numPr>
-        <w:tabs>
-          <w:tab w:val="clear" w:pos="709"/>
-          <w:tab w:val="left" w:pos="0" w:leader="none"/>
-        </w:tabs>
-        <w:spacing w:before="0" w:after="0"/>
-        <w:ind w:hanging="283" w:start="709"/>
-        <w:rPr>
-          <w:rFonts w:ascii="Arial" w:hAnsi="Arial" w:eastAsia="Noto Serif CJK SC" w:cs="Courier New"/>
-          <w:i w:val="false"/>
-          <w:i w:val="false"/>
-          <w:iCs w:val="false"/>
-          <w:color w:val="auto"/>
-          <w:kern w:val="2"/>
-          <w:sz w:val="22"/>
-          <w:szCs w:val="22"/>
-          <w:lang w:val="en-US" w:eastAsia="zh-CN" w:bidi="hi-IN"/>
-        </w:rPr>
-      </w:pPr>
-      <w:r>
-        <w:rPr>
-          <w:rFonts w:eastAsia="Noto Serif CJK SC" w:cs="Courier New" w:ascii="Arial" w:hAnsi="Arial"/>
-          <w:i w:val="false"/>
-          <w:iCs w:val="false"/>
-          <w:color w:val="auto"/>
-          <w:kern w:val="2"/>
-          <w:sz w:val="22"/>
-          <w:szCs w:val="22"/>
-          <w:lang w:val="en-US" w:eastAsia="zh-CN" w:bidi="hi-IN"/>
-        </w:rPr>
-        <w:t>How to get your whole team on AI, Azure and AI, what can it do for your finances</w:t>
-      </w:r>
-    </w:p>
-    <w:p>
-      <w:pPr>
-        <w:pStyle w:val="BodyText"/>
-        <w:numPr>
-          <w:ilvl w:val="0"/>
-          <w:numId w:val="2"/>
-        </w:numPr>
-        <w:tabs>
-          <w:tab w:val="clear" w:pos="709"/>
-          <w:tab w:val="left" w:pos="0" w:leader="none"/>
-        </w:tabs>
-        <w:spacing w:before="0" w:after="0"/>
-        <w:ind w:hanging="283" w:start="709"/>
-        <w:rPr>
-          <w:rFonts w:ascii="Arial" w:hAnsi="Arial" w:eastAsia="Noto Serif CJK SC" w:cs="Courier New"/>
-          <w:i w:val="false"/>
-          <w:i w:val="false"/>
-          <w:iCs w:val="false"/>
-          <w:color w:val="auto"/>
-          <w:kern w:val="2"/>
-          <w:sz w:val="22"/>
-          <w:szCs w:val="22"/>
-          <w:lang w:val="en-US" w:eastAsia="zh-CN" w:bidi="hi-IN"/>
-        </w:rPr>
-      </w:pPr>
-      <w:r>
-        <w:rPr>
-          <w:rFonts w:eastAsia="Noto Serif CJK SC" w:cs="Courier New" w:ascii="Arial" w:hAnsi="Arial"/>
-          <w:i w:val="false"/>
-          <w:iCs w:val="false"/>
-          <w:color w:val="auto"/>
-          <w:kern w:val="2"/>
-          <w:sz w:val="22"/>
-          <w:szCs w:val="22"/>
-          <w:lang w:val="en-US" w:eastAsia="zh-CN" w:bidi="hi-IN"/>
-        </w:rPr>
-        <w:t>AI for M&amp;A (my main usage)</w:t>
+        <w:t>Building tools like an invoice agent, converting from google script to AI Agent, automating financial processes</w:t>
       </w:r>
     </w:p>
     <w:p>
@@ -981,7 +993,7 @@
         </w:rPr>
         <w:t>Environment:</w:t>
         <w:br/>
-        <w:t xml:space="preserve"> Python, Typescript/Javascript, Excel, n8n, Streamlit, ChatGPT, Groq, Claude and Gemini</w:t>
+        <w:t xml:space="preserve"> Python, Typescript/Javascript, Excel, n8n, Streamlit, ChatGPT, Groq, Claude</w:t>
       </w:r>
     </w:p>
     <w:p>
@@ -1010,7 +1022,16 @@
         </w:rPr>
       </w:pPr>
       <w:r>
-        <w:rPr/>
+        <w:rPr>
+          <w:rFonts w:eastAsia="Noto Serif CJK SC" w:cs="Courier New" w:ascii="Arial" w:hAnsi="Arial"/>
+          <w:i w:val="false"/>
+          <w:iCs w:val="false"/>
+          <w:color w:val="auto"/>
+          <w:kern w:val="2"/>
+          <w:sz w:val="22"/>
+          <w:szCs w:val="22"/>
+          <w:lang w:val="en-US" w:eastAsia="zh-CN" w:bidi="hi-IN"/>
+        </w:rPr>
       </w:r>
     </w:p>
     <w:p>
@@ -1410,7 +1431,39 @@
           <w:sz w:val="22"/>
           <w:szCs w:val="22"/>
         </w:rPr>
-        <w:t>Assisted the Tech Support team as a T4-tier solution provider by triaging technical issues and providing a ‘bug – not a bug’ decision and hand off the ticket to the corresponding team.</w:t>
+        <w:t xml:space="preserve">Assisted the </w:t>
+      </w:r>
+      <w:r>
+        <w:rPr>
+          <w:rFonts w:ascii="Arial" w:hAnsi="Arial"/>
+          <w:sz w:val="22"/>
+          <w:szCs w:val="22"/>
+        </w:rPr>
+        <w:t xml:space="preserve">global </w:t>
+      </w:r>
+      <w:r>
+        <w:rPr>
+          <w:rFonts w:ascii="Arial" w:hAnsi="Arial"/>
+          <w:sz w:val="22"/>
+          <w:szCs w:val="22"/>
+        </w:rPr>
+        <w:t xml:space="preserve">Tech Support team as a T4-tier </w:t>
+      </w:r>
+      <w:r>
+        <w:rPr>
+          <w:rFonts w:ascii="Arial" w:hAnsi="Arial"/>
+          <w:sz w:val="22"/>
+          <w:szCs w:val="22"/>
+        </w:rPr>
+        <w:t xml:space="preserve">end-of-the-line </w:t>
+      </w:r>
+      <w:r>
+        <w:rPr>
+          <w:rFonts w:ascii="Arial" w:hAnsi="Arial"/>
+          <w:sz w:val="22"/>
+          <w:szCs w:val="22"/>
+        </w:rPr>
+        <w:t>solution provider by triaging technical issues and providing a ‘bug – not a bug’ decision and hand off the ticket to the corresponding team.</w:t>
       </w:r>
     </w:p>
     <w:p>
@@ -1438,34 +1491,6 @@
           <w:sz w:val="22"/>
           <w:szCs w:val="22"/>
         </w:rPr>
-        <w:t>Continuously explore and apply emerging technologies (Go, Vue3, ChatGPT, GitHub Copilot) to better equip the team and elevate the quality of solutions delivered.</w:t>
-      </w:r>
-    </w:p>
-    <w:p>
-      <w:pPr>
-        <w:pStyle w:val="BodyText"/>
-        <w:numPr>
-          <w:ilvl w:val="0"/>
-          <w:numId w:val="2"/>
-        </w:numPr>
-        <w:tabs>
-          <w:tab w:val="clear" w:pos="709"/>
-          <w:tab w:val="left" w:pos="0" w:leader="none"/>
-        </w:tabs>
-        <w:spacing w:before="0" w:after="0"/>
-        <w:ind w:hanging="283" w:start="709"/>
-        <w:rPr>
-          <w:rFonts w:ascii="Arial" w:hAnsi="Arial"/>
-          <w:sz w:val="22"/>
-          <w:szCs w:val="22"/>
-        </w:rPr>
-      </w:pPr>
-      <w:r>
-        <w:rPr>
-          <w:rFonts w:ascii="Arial" w:hAnsi="Arial"/>
-          <w:sz w:val="22"/>
-          <w:szCs w:val="22"/>
-        </w:rPr>
         <w:t>Environment:</w:t>
       </w:r>
     </w:p>
@@ -1485,10 +1510,29 @@
           <w:szCs w:val="22"/>
         </w:rPr>
         <w:tab/>
-        <w:t xml:space="preserve">  PHP, React, Golang, MySQL, Stored Procedures, AWS, RabbitMQ, Node, Docker, Laravel,</w:t>
+        <w:t xml:space="preserve">  PHP, React, </w:t>
+      </w:r>
+      <w:r>
+        <w:rPr>
+          <w:rFonts w:eastAsia="Courier New" w:cs="Courier New" w:ascii="Arial" w:hAnsi="Arial"/>
+          <w:i w:val="false"/>
+          <w:iCs w:val="false"/>
+          <w:sz w:val="22"/>
+          <w:szCs w:val="22"/>
+        </w:rPr>
+        <w:t xml:space="preserve">Vue, </w:t>
+      </w:r>
+      <w:r>
+        <w:rPr>
+          <w:rFonts w:eastAsia="Courier New" w:cs="Courier New" w:ascii="Arial" w:hAnsi="Arial"/>
+          <w:i w:val="false"/>
+          <w:iCs w:val="false"/>
+          <w:sz w:val="22"/>
+          <w:szCs w:val="22"/>
+        </w:rPr>
+        <w:t>Golang, MySQL, Stored Procedures, AWS, RabbitMQ, Node, Docker,</w:t>
         <w:br/>
-        <w:tab/>
-        <w:t xml:space="preserve">  Jira, Confluence, Github &amp; Bitbucket, Github Actions, Copilot, DataDog, bash, zsh</w:t>
+        <w:t xml:space="preserve">              Laravel, Jira, Confluence, Github &amp; Bitbucket, Github Actions, Copilot, DataDog, bash</w:t>
       </w:r>
     </w:p>
     <w:p>
@@ -1708,7 +1752,7 @@
           <w:szCs w:val="22"/>
         </w:rPr>
         <w:br/>
-        <w:t xml:space="preserve">  PHP, React, Node, JQuery, Git, Gitlab CI, bash, PostgreSQL, Docker, ElasticSearch, AWS</w:t>
+        <w:t xml:space="preserve">  PHP, React, Node, JQuery, Git, Gitlab CI, bash, PostgreSQL, Docker, AWS</w:t>
       </w:r>
     </w:p>
     <w:p>
@@ -2200,9 +2244,9 @@
         </w:rPr>
         <w:t>Python 3</w:t>
       </w:r>
-      <w:bookmarkStart w:id="0" w:name="__DdeLink__490_389016543_Copy_1"/>
+      <w:bookmarkStart w:id="0" w:name="__DdeLink__493_389016543_Copy_1"/>
       <w:bookmarkStart w:id="1" w:name="__DdeLink__511_1401846983_Copy_1"/>
-      <w:bookmarkStart w:id="2" w:name="__DdeLink__493_389016543_Copy_1"/>
+      <w:bookmarkStart w:id="2" w:name="__DdeLink__490_389016543_Copy_1"/>
       <w:bookmarkEnd w:id="0"/>
       <w:bookmarkEnd w:id="1"/>
       <w:bookmarkEnd w:id="2"/>
@@ -2412,7 +2456,33 @@
           <w:szCs w:val="22"/>
           <w:lang w:val="en-US" w:eastAsia="zh-CN" w:bidi="hi-IN"/>
         </w:rPr>
-        <w:t>Contributed to developing a HIPAA-compliant web-based claims processing service using SOAP, XML, and WSDL for communication with mainframe and MS-based systems.</w:t>
+        <w:t xml:space="preserve">Contributed to developing a HIPAA-compliant web-based claims processing service using </w:t>
+      </w:r>
+      <w:r>
+        <w:rPr>
+          <w:rFonts w:eastAsia="Noto Serif CJK SC" w:cs="Courier New" w:ascii="Arial" w:hAnsi="Arial"/>
+          <w:i w:val="false"/>
+          <w:iCs w:val="false"/>
+          <w:color w:val="auto"/>
+          <w:kern w:val="2"/>
+          <w:sz w:val="22"/>
+          <w:szCs w:val="22"/>
+          <w:lang w:val="en-US" w:eastAsia="zh-CN" w:bidi="hi-IN"/>
+        </w:rPr>
+        <w:t xml:space="preserve">PHP, </w:t>
+      </w:r>
+      <w:r>
+        <w:rPr>
+          <w:rFonts w:eastAsia="Noto Serif CJK SC" w:cs="Courier New" w:ascii="Arial" w:hAnsi="Arial"/>
+          <w:i w:val="false"/>
+          <w:iCs w:val="false"/>
+          <w:color w:val="auto"/>
+          <w:kern w:val="2"/>
+          <w:sz w:val="22"/>
+          <w:szCs w:val="22"/>
+          <w:lang w:val="en-US" w:eastAsia="zh-CN" w:bidi="hi-IN"/>
+        </w:rPr>
+        <w:t>SOAP, XML, and WSDL for communication with mainframe and MS-based systems.</w:t>
       </w:r>
     </w:p>
     <w:p>
@@ -3278,28 +3348,6 @@
     </w:p>
     <w:p>
       <w:pPr>
-        <w:pStyle w:val="BodyText"/>
-        <w:numPr>
-          <w:ilvl w:val="0"/>
-          <w:numId w:val="1"/>
-        </w:numPr>
-        <w:spacing w:before="0" w:after="0"/>
-        <w:rPr/>
-      </w:pPr>
-      <w:hyperlink r:id="rId9">
-        <w:r>
-          <w:rPr>
-            <w:rStyle w:val="Hyperlink"/>
-            <w:rFonts w:ascii="Arial" w:hAnsi="Arial"/>
-            <w:sz w:val="22"/>
-            <w:szCs w:val="22"/>
-          </w:rPr>
-          <w:t>Online resume</w:t>
-        </w:r>
-      </w:hyperlink>
-    </w:p>
-    <w:p>
-      <w:pPr>
         <w:pStyle w:val="Normal"/>
         <w:bidi w:val="0"/>
         <w:jc w:val="start"/>
@@ -3444,7 +3492,7 @@
         </w:rPr>
         <w:t xml:space="preserve">Ballroom dancing and loving it, performed twice at the </w:t>
       </w:r>
-      <w:hyperlink r:id="rId10">
+      <w:hyperlink r:id="rId9">
         <w:r>
           <w:rPr>
             <w:rStyle w:val="Hyperlink"/>
@@ -3512,21 +3560,53 @@
     </w:p>
     <w:p>
       <w:pPr>
-        <w:pStyle w:val="Normal"/>
-        <w:bidi w:val="0"/>
-        <w:jc w:val="start"/>
-        <w:rPr>
-          <w:rFonts w:ascii="Arial" w:hAnsi="Arial"/>
-          <w:sz w:val="22"/>
-          <w:szCs w:val="22"/>
-        </w:rPr>
-      </w:pPr>
-      <w:r>
-        <w:rPr>
-          <w:rFonts w:ascii="Arial" w:hAnsi="Arial"/>
-          <w:sz w:val="22"/>
-          <w:szCs w:val="22"/>
-        </w:rPr>
+        <w:pStyle w:val="BodyText"/>
+        <w:numPr>
+          <w:ilvl w:val="0"/>
+          <w:numId w:val="0"/>
+        </w:numPr>
+        <w:spacing w:before="0" w:after="0"/>
+        <w:ind w:hanging="0" w:start="720"/>
+        <w:rPr>
+          <w:rStyle w:val="Hyperlink"/>
+        </w:rPr>
+      </w:pPr>
+      <w:hyperlink r:id="rId10">
+        <w:r>
+          <w:rPr/>
+        </w:r>
+      </w:hyperlink>
+    </w:p>
+    <w:p>
+      <w:pPr>
+        <w:pStyle w:val="BodyText"/>
+        <w:spacing w:before="0" w:after="0"/>
+        <w:rPr/>
+      </w:pPr>
+      <w:hyperlink r:id="rId11">
+        <w:r>
+          <w:rPr>
+            <w:rStyle w:val="Hyperlink"/>
+          </w:rPr>
+          <w:t>Online resume</w:t>
+        </w:r>
+      </w:hyperlink>
+    </w:p>
+    <w:p>
+      <w:pPr>
+        <w:pStyle w:val="BodyText"/>
+        <w:numPr>
+          <w:ilvl w:val="0"/>
+          <w:numId w:val="0"/>
+        </w:numPr>
+        <w:spacing w:before="0" w:after="0"/>
+        <w:ind w:hanging="0" w:start="720"/>
+        <w:rPr>
+          <w:rStyle w:val="Hyperlink"/>
+        </w:rPr>
+      </w:pPr>
+      <w:r>
+        <w:rPr/>
       </w:r>
     </w:p>
     <w:sectPr>

</xml_diff>

<commit_message>
typo and grammar fixes
</commit_message>
<xml_diff>
--- a/resume-Marcel-Quirijnen.docx
+++ b/resume-Marcel-Quirijnen.docx
@@ -271,23 +271,7 @@
           <w:sz w:val="22"/>
           <w:szCs w:val="22"/>
         </w:rPr>
-        <w:t xml:space="preserve">Actively support </w:t>
-      </w:r>
-      <w:r>
-        <w:rPr>
-          <w:rFonts w:ascii="Arial" w:hAnsi="Arial"/>
-          <w:sz w:val="22"/>
-          <w:szCs w:val="22"/>
-        </w:rPr>
-        <w:t>my</w:t>
-      </w:r>
-      <w:r>
-        <w:rPr>
-          <w:rFonts w:ascii="Arial" w:hAnsi="Arial"/>
-          <w:sz w:val="22"/>
-          <w:szCs w:val="22"/>
-        </w:rPr>
-        <w:t xml:space="preserve"> team by mentoring, suggesting best coding practices, and fostering collaborative environments that enables everyone to be successful.</w:t>
+        <w:t>Actively support my team by mentoring, suggesting best coding practices, and fostering collaborative environments that enables everyone to be successful.</w:t>
       </w:r>
     </w:p>
     <w:p>
@@ -331,55 +315,7 @@
           <w:sz w:val="22"/>
           <w:szCs w:val="22"/>
         </w:rPr>
-        <w:t xml:space="preserve">Provide thoughtful technical </w:t>
-      </w:r>
-      <w:r>
-        <w:rPr>
-          <w:rFonts w:ascii="Arial" w:hAnsi="Arial"/>
-          <w:sz w:val="22"/>
-          <w:szCs w:val="22"/>
-        </w:rPr>
-        <w:t>contributions</w:t>
-      </w:r>
-      <w:r>
-        <w:rPr>
-          <w:rFonts w:ascii="Arial" w:hAnsi="Arial"/>
-          <w:sz w:val="22"/>
-          <w:szCs w:val="22"/>
-        </w:rPr>
-        <w:t xml:space="preserve"> </w:t>
-      </w:r>
-      <w:r>
-        <w:rPr>
-          <w:rFonts w:ascii="Arial" w:hAnsi="Arial"/>
-          <w:sz w:val="22"/>
-          <w:szCs w:val="22"/>
-        </w:rPr>
-        <w:t>to</w:t>
-      </w:r>
-      <w:r>
-        <w:rPr>
-          <w:rFonts w:ascii="Arial" w:hAnsi="Arial"/>
-          <w:sz w:val="22"/>
-          <w:szCs w:val="22"/>
-        </w:rPr>
-        <w:t xml:space="preserve"> architecture, estimation, microservices, RESTful APIs, and test automation—while also </w:t>
-      </w:r>
-      <w:r>
-        <w:rPr>
-          <w:rFonts w:ascii="Arial" w:hAnsi="Arial"/>
-          <w:sz w:val="22"/>
-          <w:szCs w:val="22"/>
-        </w:rPr>
-        <w:t>using</w:t>
-      </w:r>
-      <w:r>
-        <w:rPr>
-          <w:rFonts w:ascii="Arial" w:hAnsi="Arial"/>
-          <w:sz w:val="22"/>
-          <w:szCs w:val="22"/>
-        </w:rPr>
-        <w:t xml:space="preserve"> tools like ChatGPT and GitHub Copilot to enhance efficiency and communication across technical and non-technical audiences.</w:t>
+        <w:t>Provide thoughtful technical contributions to architecture, estimation, microservices, RESTful APIs, and test automation—while also using tools like ChatGPT and GitHub Copilot to enhance efficiency and communication across technical and non-technical audiences.</w:t>
       </w:r>
     </w:p>
     <w:p>
@@ -616,33 +552,7 @@
           <w:szCs w:val="22"/>
           <w:lang w:val="en-US" w:eastAsia="zh-CN" w:bidi="hi-IN"/>
         </w:rPr>
-        <w:t xml:space="preserve"> Agile methodologies, Scrum, cross-functional team leadership </w:t>
-      </w:r>
-      <w:r>
-        <w:rPr>
-          <w:rFonts w:eastAsia="Noto Serif CJK SC" w:cs="Courier New" w:ascii="Arial" w:hAnsi="Arial"/>
-          <w:i w:val="false"/>
-          <w:iCs w:val="false"/>
-          <w:color w:val="auto"/>
-          <w:kern w:val="2"/>
-          <w:sz w:val="22"/>
-          <w:szCs w:val="22"/>
-          <w:lang w:val="en-US" w:eastAsia="zh-CN" w:bidi="hi-IN"/>
-        </w:rPr>
-        <w:t>(global T4 tech support lead)</w:t>
-      </w:r>
-      <w:r>
-        <w:rPr>
-          <w:rFonts w:eastAsia="Noto Serif CJK SC" w:cs="Courier New" w:ascii="Arial" w:hAnsi="Arial"/>
-          <w:i w:val="false"/>
-          <w:iCs w:val="false"/>
-          <w:color w:val="auto"/>
-          <w:kern w:val="2"/>
-          <w:sz w:val="22"/>
-          <w:szCs w:val="22"/>
-          <w:lang w:val="en-US" w:eastAsia="zh-CN" w:bidi="hi-IN"/>
-        </w:rPr>
-        <w:t>, Team Lead</w:t>
+        <w:t xml:space="preserve"> Agile methodologies, Scrum, cross-functional team leadership (global T4 tech support lead), Team Lead</w:t>
       </w:r>
     </w:p>
     <w:p>
@@ -1155,7 +1065,29 @@
           <w:sz w:val="22"/>
           <w:szCs w:val="22"/>
         </w:rPr>
-        <w:t>Improve, debug and refine code for prompt-based generation using Python, shell scripts or Java</w:t>
+        <w:t xml:space="preserve">Improve, debug and refine code for prompt-based </w:t>
+      </w:r>
+      <w:r>
+        <w:rPr>
+          <w:rStyle w:val="Emphasis"/>
+          <w:rFonts w:ascii="Arial" w:hAnsi="Arial"/>
+          <w:i w:val="false"/>
+          <w:iCs w:val="false"/>
+          <w:sz w:val="22"/>
+          <w:szCs w:val="22"/>
+        </w:rPr>
+        <w:t xml:space="preserve">code </w:t>
+      </w:r>
+      <w:r>
+        <w:rPr>
+          <w:rStyle w:val="Emphasis"/>
+          <w:rFonts w:ascii="Arial" w:hAnsi="Arial"/>
+          <w:i w:val="false"/>
+          <w:iCs w:val="false"/>
+          <w:sz w:val="22"/>
+          <w:szCs w:val="22"/>
+        </w:rPr>
+        <w:t>generation using Python, shell scripts or Java</w:t>
       </w:r>
     </w:p>
     <w:p>
@@ -1431,39 +1363,7 @@
           <w:sz w:val="22"/>
           <w:szCs w:val="22"/>
         </w:rPr>
-        <w:t xml:space="preserve">Assisted the </w:t>
-      </w:r>
-      <w:r>
-        <w:rPr>
-          <w:rFonts w:ascii="Arial" w:hAnsi="Arial"/>
-          <w:sz w:val="22"/>
-          <w:szCs w:val="22"/>
-        </w:rPr>
-        <w:t xml:space="preserve">global </w:t>
-      </w:r>
-      <w:r>
-        <w:rPr>
-          <w:rFonts w:ascii="Arial" w:hAnsi="Arial"/>
-          <w:sz w:val="22"/>
-          <w:szCs w:val="22"/>
-        </w:rPr>
-        <w:t xml:space="preserve">Tech Support team as a T4-tier </w:t>
-      </w:r>
-      <w:r>
-        <w:rPr>
-          <w:rFonts w:ascii="Arial" w:hAnsi="Arial"/>
-          <w:sz w:val="22"/>
-          <w:szCs w:val="22"/>
-        </w:rPr>
-        <w:t xml:space="preserve">end-of-the-line </w:t>
-      </w:r>
-      <w:r>
-        <w:rPr>
-          <w:rFonts w:ascii="Arial" w:hAnsi="Arial"/>
-          <w:sz w:val="22"/>
-          <w:szCs w:val="22"/>
-        </w:rPr>
-        <w:t>solution provider by triaging technical issues and providing a ‘bug – not a bug’ decision and hand off the ticket to the corresponding team.</w:t>
+        <w:t>Assisted the global Tech Support team as a T4-tier end-of-the-line solution provider by triaging technical issues and providing a ‘bug – not a bug’ decision and hand off the ticket to the corresponding team.</w:t>
       </w:r>
     </w:p>
     <w:p>
@@ -1510,27 +1410,7 @@
           <w:szCs w:val="22"/>
         </w:rPr>
         <w:tab/>
-        <w:t xml:space="preserve">  PHP, React, </w:t>
-      </w:r>
-      <w:r>
-        <w:rPr>
-          <w:rFonts w:eastAsia="Courier New" w:cs="Courier New" w:ascii="Arial" w:hAnsi="Arial"/>
-          <w:i w:val="false"/>
-          <w:iCs w:val="false"/>
-          <w:sz w:val="22"/>
-          <w:szCs w:val="22"/>
-        </w:rPr>
-        <w:t xml:space="preserve">Vue, </w:t>
-      </w:r>
-      <w:r>
-        <w:rPr>
-          <w:rFonts w:eastAsia="Courier New" w:cs="Courier New" w:ascii="Arial" w:hAnsi="Arial"/>
-          <w:i w:val="false"/>
-          <w:iCs w:val="false"/>
-          <w:sz w:val="22"/>
-          <w:szCs w:val="22"/>
-        </w:rPr>
-        <w:t>Golang, MySQL, Stored Procedures, AWS, RabbitMQ, Node, Docker,</w:t>
+        <w:t xml:space="preserve">  PHP, React, Vue, Golang, MySQL, Stored Procedures, AWS, RabbitMQ, Node, Docker,</w:t>
         <w:br/>
         <w:t xml:space="preserve">              Laravel, Jira, Confluence, Github &amp; Bitbucket, Github Actions, Copilot, DataDog, bash</w:t>
       </w:r>
@@ -2244,9 +2124,9 @@
         </w:rPr>
         <w:t>Python 3</w:t>
       </w:r>
-      <w:bookmarkStart w:id="0" w:name="__DdeLink__493_389016543_Copy_1"/>
+      <w:bookmarkStart w:id="0" w:name="__DdeLink__490_389016543_Copy_1"/>
       <w:bookmarkStart w:id="1" w:name="__DdeLink__511_1401846983_Copy_1"/>
-      <w:bookmarkStart w:id="2" w:name="__DdeLink__490_389016543_Copy_1"/>
+      <w:bookmarkStart w:id="2" w:name="__DdeLink__493_389016543_Copy_1"/>
       <w:bookmarkEnd w:id="0"/>
       <w:bookmarkEnd w:id="1"/>
       <w:bookmarkEnd w:id="2"/>
@@ -2456,33 +2336,7 @@
           <w:szCs w:val="22"/>
           <w:lang w:val="en-US" w:eastAsia="zh-CN" w:bidi="hi-IN"/>
         </w:rPr>
-        <w:t xml:space="preserve">Contributed to developing a HIPAA-compliant web-based claims processing service using </w:t>
-      </w:r>
-      <w:r>
-        <w:rPr>
-          <w:rFonts w:eastAsia="Noto Serif CJK SC" w:cs="Courier New" w:ascii="Arial" w:hAnsi="Arial"/>
-          <w:i w:val="false"/>
-          <w:iCs w:val="false"/>
-          <w:color w:val="auto"/>
-          <w:kern w:val="2"/>
-          <w:sz w:val="22"/>
-          <w:szCs w:val="22"/>
-          <w:lang w:val="en-US" w:eastAsia="zh-CN" w:bidi="hi-IN"/>
-        </w:rPr>
-        <w:t xml:space="preserve">PHP, </w:t>
-      </w:r>
-      <w:r>
-        <w:rPr>
-          <w:rFonts w:eastAsia="Noto Serif CJK SC" w:cs="Courier New" w:ascii="Arial" w:hAnsi="Arial"/>
-          <w:i w:val="false"/>
-          <w:iCs w:val="false"/>
-          <w:color w:val="auto"/>
-          <w:kern w:val="2"/>
-          <w:sz w:val="22"/>
-          <w:szCs w:val="22"/>
-          <w:lang w:val="en-US" w:eastAsia="zh-CN" w:bidi="hi-IN"/>
-        </w:rPr>
-        <w:t>SOAP, XML, and WSDL for communication with mainframe and MS-based systems.</w:t>
+        <w:t>Contributed to developing a HIPAA-compliant web-based claims processing service using PHP, SOAP, XML, and WSDL for communication with mainframe and MS-based systems.</w:t>
       </w:r>
     </w:p>
     <w:p>
@@ -3571,19 +3425,17 @@
           <w:rStyle w:val="Hyperlink"/>
         </w:rPr>
       </w:pPr>
+      <w:r>
+        <w:rPr/>
+      </w:r>
+    </w:p>
+    <w:p>
+      <w:pPr>
+        <w:pStyle w:val="BodyText"/>
+        <w:spacing w:before="0" w:after="0"/>
+        <w:rPr/>
+      </w:pPr>
       <w:hyperlink r:id="rId10">
-        <w:r>
-          <w:rPr/>
-        </w:r>
-      </w:hyperlink>
-    </w:p>
-    <w:p>
-      <w:pPr>
-        <w:pStyle w:val="BodyText"/>
-        <w:spacing w:before="0" w:after="0"/>
-        <w:rPr/>
-      </w:pPr>
-      <w:hyperlink r:id="rId11">
         <w:r>
           <w:rPr>
             <w:rStyle w:val="Hyperlink"/>

</xml_diff>